<commit_message>
Document tweaks and formatting
</commit_message>
<xml_diff>
--- a/src/assets/docs/Molba_Za_Otpusk_Template.docx
+++ b/src/assets/docs/Molba_Za_Otpusk_Template.docx
@@ -4,7 +4,7 @@
   <w:body>
     <w:p>
       <w:pPr>
-        <w:ind w:left="5760" w:firstLine="720"/>
+        <w:jc w:val="right"/>
       </w:pPr>
       <w:proofErr w:type="spellStart"/>
       <w:r>
@@ -30,10 +30,16 @@
     </w:p>
     <w:p>
       <w:pPr>
-        <w:ind w:left="5760" w:firstLine="720"/>
+        <w:jc w:val="right"/>
       </w:pPr>
       <w:r>
-        <w:t>на {company_name}</w:t>
+        <w:t xml:space="preserve">на </w:t>
+      </w:r>
+      <w:r>
+        <w:rPr>
+          <w:b/>
+        </w:rPr>
+        <w:t>{company_name}</w:t>
       </w:r>
     </w:p>
     <w:p/>
@@ -55,7 +61,25 @@
         <w:jc w:val="both"/>
       </w:pPr>
       <w:r>
-        <w:t>От {employee_full_name}, на длъжност {employee_position}.</w:t>
+        <w:t xml:space="preserve">От </w:t>
+      </w:r>
+      <w:r>
+        <w:rPr>
+          <w:b/>
+        </w:rPr>
+        <w:t>{employee_full_name}</w:t>
+      </w:r>
+      <w:r>
+        <w:t xml:space="preserve">, на длъжност </w:t>
+      </w:r>
+      <w:r>
+        <w:rPr>
+          <w:b/>
+        </w:rPr>
+        <w:t>{employee_position}</w:t>
+      </w:r>
+      <w:r>
+        <w:t>.</w:t>
       </w:r>
     </w:p>
     <w:p>
@@ -81,7 +105,43 @@
         <w:jc w:val="both"/>
       </w:pPr>
       <w:r>
-        <w:t>С настоящата моля да ми бъде разрешено ползването на {leave_type} отпуск на основание {legal_basis} от Кодекса на труда, в размер на {leave_days} дни, с начало от {start_date}.</w:t>
+        <w:t xml:space="preserve">С настоящата моля да ми бъде разрешено ползването на </w:t>
+      </w:r>
+      <w:r>
+        <w:rPr>
+          <w:b/>
+        </w:rPr>
+        <w:t>{leave_type}</w:t>
+      </w:r>
+      <w:r>
+        <w:t xml:space="preserve"> отпуск на основание </w:t>
+      </w:r>
+      <w:r>
+        <w:rPr>
+          <w:b/>
+        </w:rPr>
+        <w:t>{legal_basis}</w:t>
+      </w:r>
+      <w:r>
+        <w:t xml:space="preserve"> от Кодекса на труда, в размер на </w:t>
+      </w:r>
+      <w:r>
+        <w:rPr>
+          <w:b/>
+        </w:rPr>
+        <w:t>{leave_days}</w:t>
+      </w:r>
+      <w:r>
+        <w:t xml:space="preserve"> дни, с начало от </w:t>
+      </w:r>
+      <w:r>
+        <w:rPr>
+          <w:b/>
+        </w:rPr>
+        <w:t>{start_date}</w:t>
+      </w:r>
+      <w:r>
+        <w:t>.</w:t>
       </w:r>
     </w:p>
     <w:p>
@@ -99,21 +159,14 @@
     </w:p>
     <w:p/>
     <w:p>
-      <w:proofErr w:type="spellStart"/>
       <w:r>
-        <w:t>Дата</w:t>
+        <w:t xml:space="preserve">Дата: </w:t>
       </w:r>
-      <w:proofErr w:type="spellEnd"/>
       <w:r>
-        <w:t>: {</w:t>
-      </w:r>
-      <w:proofErr w:type="spellStart"/>
-      <w:r>
-        <w:t>request_date</w:t>
-      </w:r>
-      <w:proofErr w:type="spellEnd"/>
-      <w:r>
-        <w:t>}</w:t>
+        <w:rPr>
+          <w:b/>
+        </w:rPr>
+        <w:t>{request_date}</w:t>
       </w:r>
       <w:r>
         <w:tab/>
@@ -153,10 +206,14 @@
         <w:ind w:left="5760" w:firstLine="720"/>
       </w:pPr>
       <w:r>
+        <w:rPr>
+          <w:b/>
+        </w:rPr>
         <w:t>{employee_full_name}</w:t>
       </w:r>
     </w:p>
     <w:sectPr>
+      <w:footerReference w:type="default" r:id="rId8"/>
       <w:pgSz w:w="12240" w:h="15840"/>
       <w:pgMar w:top="1417" w:right="1417" w:bottom="1417" w:left="1417" w:header="720" w:footer="720" w:gutter="0"/>
       <w:cols w:space="720"/>
@@ -164,6 +221,40 @@
     </w:sectPr>
   </w:body>
 </w:document>
+</file>
+
+<file path=word/footer1.xml><?xml version="1.0" encoding="utf-8"?>
+<w:ftr xmlns:w="http://schemas.openxmlformats.org/wordprocessingml/2006/main" xmlns:r="http://schemas.openxmlformats.org/officeDocument/2006/relationships">
+  <w:p>
+    <w:pPr>
+      <w:pBdr>
+        <w:top w:val="single" w:sz="4" w:space="4" w:color="CCCCCC"/>
+      </w:pBdr>
+      <w:jc w:val="center"/>
+    </w:pPr>
+    <w:r>
+      <w:rPr>
+        <w:rFonts w:ascii="Helvetica Neue" w:hAnsi="Helvetica Neue" w:cs="Helvetica Neue"/>
+        <w:spacing w:val="30"/>
+        <w:b/>
+        <w:sz w:val="24"/>
+        <w:szCs w:val="24"/>
+        <w:color w:val="555555"/>
+      </w:rPr>
+      <w:t>GOTOVDOC.BG</w:t>
+    </w:r>
+    <w:r>
+      <w:rPr>
+        <w:rFonts w:ascii="Helvetica Neue" w:hAnsi="Helvetica Neue" w:cs="Helvetica Neue"/>
+        <w:spacing w:val="30"/>
+        <w:sz w:val="24"/>
+        <w:szCs w:val="24"/>
+        <w:color w:val="888888"/>
+      </w:rPr>
+      <w:t xml:space="preserve">  —  създаване на документи за секунди</w:t>
+    </w:r>
+  </w:p>
+</w:ftr>
 </file>
 
 <file path=word/numbering.xml><?xml version="1.0" encoding="utf-8"?>

</xml_diff>